<commit_message>
problemas de estructuras repetitivas
</commit_message>
<xml_diff>
--- a/Estructuras repetitivas/EjerciciosEstructurasRepetitivas.docx
+++ b/Estructuras repetitivas/EjerciciosEstructurasRepetitivas.docx
@@ -3467,37 +3467,37 @@
           <w:u w:val="single"/>
           <w:shd w:fill="auto" w:val="clear"/>
         </w:rPr>
-        <w:t xml:space="preserve">total= numero*multiplicacion}</w:t>
-      </w:r>
-    </w:p>
-    <w:p>
-      <w:pPr>
-        <w:spacing w:before="0" w:after="460" w:line="240"/>
-        <w:ind w:right="0" w:left="0" w:firstLine="0"/>
-        <w:jc w:val="left"/>
-        <w:rPr>
-          <w:rFonts w:ascii="Arial" w:hAnsi="Arial" w:cs="Arial" w:eastAsia="Arial"/>
-          <w:b/>
-          <w:color w:val="393D40"/>
-          <w:spacing w:val="0"/>
-          <w:position w:val="0"/>
-          <w:sz w:val="24"/>
-          <w:u w:val="single"/>
-          <w:shd w:fill="auto" w:val="clear"/>
-        </w:rPr>
-      </w:pPr>
-      <w:r>
-        <w:rPr>
-          <w:rFonts w:ascii="Arial" w:hAnsi="Arial" w:cs="Arial" w:eastAsia="Arial"/>
-          <w:b/>
-          <w:color w:val="393D40"/>
-          <w:spacing w:val="0"/>
-          <w:position w:val="0"/>
-          <w:sz w:val="24"/>
-          <w:u w:val="single"/>
-          <w:shd w:fill="auto" w:val="clear"/>
-        </w:rPr>
-        <w:t xml:space="preserve">while (contador &gt;= 0;contador ++)</w:t>
+        <w:t xml:space="preserve">total= contador*multiplicacion}</w:t>
+      </w:r>
+    </w:p>
+    <w:p>
+      <w:pPr>
+        <w:spacing w:before="0" w:after="460" w:line="240"/>
+        <w:ind w:right="0" w:left="0" w:firstLine="0"/>
+        <w:jc w:val="left"/>
+        <w:rPr>
+          <w:rFonts w:ascii="Arial" w:hAnsi="Arial" w:cs="Arial" w:eastAsia="Arial"/>
+          <w:b/>
+          <w:color w:val="393D40"/>
+          <w:spacing w:val="0"/>
+          <w:position w:val="0"/>
+          <w:sz w:val="24"/>
+          <w:u w:val="single"/>
+          <w:shd w:fill="auto" w:val="clear"/>
+        </w:rPr>
+      </w:pPr>
+      <w:r>
+        <w:rPr>
+          <w:rFonts w:ascii="Arial" w:hAnsi="Arial" w:cs="Arial" w:eastAsia="Arial"/>
+          <w:b/>
+          <w:color w:val="393D40"/>
+          <w:spacing w:val="0"/>
+          <w:position w:val="0"/>
+          <w:sz w:val="24"/>
+          <w:u w:val="single"/>
+          <w:shd w:fill="auto" w:val="clear"/>
+        </w:rPr>
+        <w:t xml:space="preserve">while (contador &gt;= 0; contador&lt;= numero; contador ++)</w:t>
       </w:r>
     </w:p>
     <w:p>

</xml_diff>

<commit_message>
ejercicios de programacion en la consola de java
</commit_message>
<xml_diff>
--- a/Estructuras repetitivas/EjerciciosEstructurasRepetitivas.docx
+++ b/Estructuras repetitivas/EjerciciosEstructurasRepetitivas.docx
@@ -426,8 +426,8 @@
         </w:rPr>
       </w:pPr>
       <w:r>
-        <w:object w:dxaOrig="3644" w:dyaOrig="9050">
-          <v:rect xmlns:o="urn:schemas-microsoft-com:office:office" xmlns:v="urn:schemas-microsoft-com:vml" id="rectole0000000000" style="width:182.200000pt;height:452.500000pt" o:preferrelative="t" o:ole="">
+        <w:object w:dxaOrig="3685" w:dyaOrig="9172">
+          <v:rect xmlns:o="urn:schemas-microsoft-com:office:office" xmlns:v="urn:schemas-microsoft-com:vml" id="rectole0000000000" style="width:184.250000pt;height:458.600000pt" o:preferrelative="t" o:ole="">
             <o:lock v:ext="edit"/>
             <v:imagedata xmlns:r="http://schemas.openxmlformats.org/officeDocument/2006/relationships" r:id="docRId1" o:title=""/>
           </v:rect>
@@ -873,8 +873,8 @@
         </w:rPr>
       </w:pPr>
       <w:r>
-        <w:object w:dxaOrig="4089" w:dyaOrig="6377">
-          <v:rect xmlns:o="urn:schemas-microsoft-com:office:office" xmlns:v="urn:schemas-microsoft-com:vml" id="rectole0000000001" style="width:204.450000pt;height:318.850000pt" o:preferrelative="t" o:ole="">
+        <w:object w:dxaOrig="4130" w:dyaOrig="6459">
+          <v:rect xmlns:o="urn:schemas-microsoft-com:office:office" xmlns:v="urn:schemas-microsoft-com:vml" id="rectole0000000001" style="width:206.500000pt;height:322.950000pt" o:preferrelative="t" o:ole="">
             <o:lock v:ext="edit"/>
             <v:imagedata xmlns:r="http://schemas.openxmlformats.org/officeDocument/2006/relationships" r:id="docRId3" o:title=""/>
           </v:rect>
@@ -1272,8 +1272,8 @@
         </w:rPr>
       </w:pPr>
       <w:r>
-        <w:object w:dxaOrig="4029" w:dyaOrig="8949">
-          <v:rect xmlns:o="urn:schemas-microsoft-com:office:office" xmlns:v="urn:schemas-microsoft-com:vml" id="rectole0000000002" style="width:201.450000pt;height:447.450000pt" o:preferrelative="t" o:ole="">
+        <w:object w:dxaOrig="4069" w:dyaOrig="9050">
+          <v:rect xmlns:o="urn:schemas-microsoft-com:office:office" xmlns:v="urn:schemas-microsoft-com:vml" id="rectole0000000002" style="width:203.450000pt;height:452.500000pt" o:preferrelative="t" o:ole="">
             <o:lock v:ext="edit"/>
             <v:imagedata xmlns:r="http://schemas.openxmlformats.org/officeDocument/2006/relationships" r:id="docRId5" o:title=""/>
           </v:rect>
@@ -1407,7 +1407,7 @@
           <w:u w:val="single"/>
           <w:shd w:fill="auto" w:val="clear"/>
         </w:rPr>
-        <w:t xml:space="preserve">inicio</w:t>
+        <w:t xml:space="preserve">inicio ciclo for</w:t>
       </w:r>
     </w:p>
     <w:p>
@@ -1904,7 +1904,7 @@
           <w:u w:val="single"/>
           <w:shd w:fill="auto" w:val="clear"/>
         </w:rPr>
-        <w:t xml:space="preserve">inicio</w:t>
+        <w:t xml:space="preserve">inicio ciclo while</w:t>
       </w:r>
     </w:p>
     <w:p>
@@ -2311,7 +2311,7 @@
           <w:u w:val="single"/>
           <w:shd w:fill="auto" w:val="clear"/>
         </w:rPr>
-        <w:t xml:space="preserve">inicio </w:t>
+        <w:t xml:space="preserve">inicio ciclo do while</w:t>
       </w:r>
     </w:p>
     <w:p>

</xml_diff>